<commit_message>
adding in the test plan updating requirements doc
</commit_message>
<xml_diff>
--- a/Project Requirements.docx
+++ b/Project Requirements.docx
@@ -44,8 +44,6 @@
               <w:spacing w:after="160"/>
               <w:jc w:val="right"/>
             </w:pPr>
-            <w:bookmarkStart w:id="0" w:name="_GoBack"/>
-            <w:bookmarkEnd w:id="0"/>
             <w:r>
               <w:rPr>
                 <w:noProof/>
@@ -177,46 +175,28 @@
                 <w:color w:val="44546A"/>
                 <w:sz w:val="22"/>
               </w:rPr>
-              <w:t xml:space="preserve">Name: </w:t>
-            </w:r>
+              <w:t xml:space="preserve">Name: Brian </w:t>
+            </w:r>
+            <w:proofErr w:type="spellStart"/>
             <w:r>
               <w:rPr>
                 <w:rFonts w:ascii="Calibri" w:eastAsia="Calibri" w:hAnsi="Calibri" w:cs="Calibri"/>
                 <w:color w:val="44546A"/>
                 <w:sz w:val="22"/>
               </w:rPr>
-              <w:t xml:space="preserve">Brian </w:t>
-            </w:r>
-            <w:proofErr w:type="spellStart"/>
+              <w:t>Orwick</w:t>
+            </w:r>
+            <w:proofErr w:type="spellEnd"/>
+          </w:p>
+          <w:p>
             <w:r>
               <w:rPr>
                 <w:rFonts w:ascii="Calibri" w:eastAsia="Calibri" w:hAnsi="Calibri" w:cs="Calibri"/>
                 <w:color w:val="44546A"/>
                 <w:sz w:val="22"/>
               </w:rPr>
-              <w:t>Orwick</w:t>
-            </w:r>
-            <w:proofErr w:type="spellEnd"/>
-          </w:p>
-          <w:p>
-            <w:r>
-              <w:rPr>
-                <w:rFonts w:ascii="Calibri" w:eastAsia="Calibri" w:hAnsi="Calibri" w:cs="Calibri"/>
-                <w:color w:val="44546A"/>
-                <w:sz w:val="22"/>
-              </w:rPr>
-              <w:t xml:space="preserve">Name: Andrew </w:t>
-            </w:r>
-            <w:proofErr w:type="spellStart"/>
-            <w:r>
-              <w:rPr>
-                <w:rFonts w:ascii="Calibri" w:eastAsia="Calibri" w:hAnsi="Calibri" w:cs="Calibri"/>
-                <w:color w:val="44546A"/>
-                <w:sz w:val="22"/>
-              </w:rPr>
-              <w:t>Christiano</w:t>
-            </w:r>
-            <w:proofErr w:type="spellEnd"/>
+              <w:t>Name: Andrew Christiano</w:t>
+            </w:r>
           </w:p>
           <w:p>
             <w:r>
@@ -268,14 +248,7 @@
           <w:bCs/>
         </w:rPr>
         <w:lastRenderedPageBreak/>
-        <w:t xml:space="preserve">Version </w:t>
-      </w:r>
-      <w:r>
-        <w:rPr>
-          <w:b/>
-          <w:bCs/>
-        </w:rPr>
-        <w:t>Control</w:t>
+        <w:t>Version Control</w:t>
       </w:r>
     </w:p>
     <w:p>
@@ -289,8 +262,8 @@
     </w:p>
     <w:tbl>
       <w:tblPr>
-        <w:tblW w:w="9248" w:type="dxa"/>
-        <w:tblInd w:w="940" w:type="dxa"/>
+        <w:tblW w:w="10373" w:type="dxa"/>
+        <w:tblInd w:w="-185" w:type="dxa"/>
         <w:tblBorders>
           <w:top w:val="single" w:sz="4" w:space="0" w:color="00000A"/>
           <w:left w:val="single" w:sz="4" w:space="0" w:color="00000A"/>
@@ -302,10 +275,10 @@
         <w:tblLook w:val="0000" w:firstRow="0" w:lastRow="0" w:firstColumn="0" w:lastColumn="0" w:noHBand="0" w:noVBand="0"/>
       </w:tblPr>
       <w:tblGrid>
-        <w:gridCol w:w="1974"/>
-        <w:gridCol w:w="1355"/>
-        <w:gridCol w:w="1150"/>
-        <w:gridCol w:w="2013"/>
+        <w:gridCol w:w="1980"/>
+        <w:gridCol w:w="1350"/>
+        <w:gridCol w:w="2281"/>
+        <w:gridCol w:w="2006"/>
         <w:gridCol w:w="2756"/>
       </w:tblGrid>
       <w:tr>
@@ -314,7 +287,7 @@
         </w:trPr>
         <w:tc>
           <w:tcPr>
-            <w:tcW w:w="1974" w:type="dxa"/>
+            <w:tcW w:w="1980" w:type="dxa"/>
             <w:tcBorders>
               <w:top w:val="single" w:sz="4" w:space="0" w:color="00000A"/>
               <w:left w:val="single" w:sz="4" w:space="0" w:color="00000A"/>
@@ -339,7 +312,7 @@
         </w:tc>
         <w:tc>
           <w:tcPr>
-            <w:tcW w:w="1355" w:type="dxa"/>
+            <w:tcW w:w="1350" w:type="dxa"/>
             <w:tcBorders>
               <w:top w:val="single" w:sz="4" w:space="0" w:color="00000A"/>
               <w:left w:val="single" w:sz="4" w:space="0" w:color="00000A"/>
@@ -364,7 +337,7 @@
         </w:tc>
         <w:tc>
           <w:tcPr>
-            <w:tcW w:w="1150" w:type="dxa"/>
+            <w:tcW w:w="2281" w:type="dxa"/>
             <w:tcBorders>
               <w:top w:val="single" w:sz="4" w:space="0" w:color="00000A"/>
               <w:left w:val="single" w:sz="4" w:space="0" w:color="00000A"/>
@@ -389,7 +362,7 @@
         </w:tc>
         <w:tc>
           <w:tcPr>
-            <w:tcW w:w="2013" w:type="dxa"/>
+            <w:tcW w:w="2006" w:type="dxa"/>
             <w:tcBorders>
               <w:top w:val="single" w:sz="4" w:space="0" w:color="00000A"/>
               <w:left w:val="single" w:sz="4" w:space="0" w:color="00000A"/>
@@ -448,7 +421,7 @@
         </w:trPr>
         <w:tc>
           <w:tcPr>
-            <w:tcW w:w="1974" w:type="dxa"/>
+            <w:tcW w:w="1980" w:type="dxa"/>
             <w:tcBorders>
               <w:top w:val="single" w:sz="4" w:space="0" w:color="00000A"/>
               <w:left w:val="single" w:sz="4" w:space="0" w:color="00000A"/>
@@ -473,7 +446,7 @@
         </w:tc>
         <w:tc>
           <w:tcPr>
-            <w:tcW w:w="1355" w:type="dxa"/>
+            <w:tcW w:w="1350" w:type="dxa"/>
             <w:tcBorders>
               <w:top w:val="single" w:sz="4" w:space="0" w:color="00000A"/>
               <w:left w:val="single" w:sz="4" w:space="0" w:color="00000A"/>
@@ -498,7 +471,7 @@
         </w:tc>
         <w:tc>
           <w:tcPr>
-            <w:tcW w:w="1150" w:type="dxa"/>
+            <w:tcW w:w="2281" w:type="dxa"/>
             <w:tcBorders>
               <w:top w:val="single" w:sz="4" w:space="0" w:color="00000A"/>
               <w:left w:val="single" w:sz="4" w:space="0" w:color="00000A"/>
@@ -523,7 +496,7 @@
         </w:tc>
         <w:tc>
           <w:tcPr>
-            <w:tcW w:w="2013" w:type="dxa"/>
+            <w:tcW w:w="2006" w:type="dxa"/>
             <w:tcBorders>
               <w:top w:val="single" w:sz="4" w:space="0" w:color="00000A"/>
               <w:left w:val="single" w:sz="4" w:space="0" w:color="00000A"/>
@@ -572,6 +545,160 @@
                 <w:szCs w:val="23"/>
               </w:rPr>
               <w:t>selljm14@gmail.com</w:t>
+            </w:r>
+          </w:p>
+        </w:tc>
+      </w:tr>
+      <w:tr>
+        <w:trPr>
+          <w:trHeight w:val="120"/>
+        </w:trPr>
+        <w:tc>
+          <w:tcPr>
+            <w:tcW w:w="1980" w:type="dxa"/>
+            <w:tcBorders>
+              <w:top w:val="single" w:sz="4" w:space="0" w:color="00000A"/>
+              <w:left w:val="single" w:sz="4" w:space="0" w:color="00000A"/>
+              <w:bottom w:val="single" w:sz="4" w:space="0" w:color="00000A"/>
+              <w:right w:val="single" w:sz="4" w:space="0" w:color="00000A"/>
+            </w:tcBorders>
+            <w:shd w:val="clear" w:color="auto" w:fill="auto"/>
+          </w:tcPr>
+          <w:p>
+            <w:pPr>
+              <w:jc w:val="center"/>
+              <w:rPr>
+                <w:rFonts w:ascii="Calibri" w:eastAsiaTheme="minorEastAsia" w:hAnsi="Calibri" w:cs="Calibri"/>
+                <w:sz w:val="23"/>
+                <w:szCs w:val="23"/>
+              </w:rPr>
+            </w:pPr>
+            <w:r>
+              <w:rPr>
+                <w:rFonts w:ascii="Calibri" w:eastAsiaTheme="minorEastAsia" w:hAnsi="Calibri" w:cs="Calibri"/>
+                <w:sz w:val="23"/>
+                <w:szCs w:val="23"/>
+              </w:rPr>
+              <w:t>REQ_NTC_0002</w:t>
+            </w:r>
+          </w:p>
+        </w:tc>
+        <w:tc>
+          <w:tcPr>
+            <w:tcW w:w="1350" w:type="dxa"/>
+            <w:tcBorders>
+              <w:top w:val="single" w:sz="4" w:space="0" w:color="00000A"/>
+              <w:left w:val="single" w:sz="4" w:space="0" w:color="00000A"/>
+              <w:bottom w:val="single" w:sz="4" w:space="0" w:color="00000A"/>
+              <w:right w:val="single" w:sz="4" w:space="0" w:color="00000A"/>
+            </w:tcBorders>
+            <w:shd w:val="clear" w:color="auto" w:fill="auto"/>
+          </w:tcPr>
+          <w:p>
+            <w:pPr>
+              <w:jc w:val="center"/>
+              <w:rPr>
+                <w:rFonts w:ascii="Calibri" w:eastAsiaTheme="minorEastAsia" w:hAnsi="Calibri" w:cs="Calibri"/>
+                <w:sz w:val="23"/>
+                <w:szCs w:val="23"/>
+              </w:rPr>
+            </w:pPr>
+            <w:r>
+              <w:rPr>
+                <w:rFonts w:ascii="Calibri" w:eastAsiaTheme="minorEastAsia" w:hAnsi="Calibri" w:cs="Calibri"/>
+                <w:sz w:val="23"/>
+                <w:szCs w:val="23"/>
+              </w:rPr>
+              <w:t>9/21/2018</w:t>
+            </w:r>
+          </w:p>
+        </w:tc>
+        <w:tc>
+          <w:tcPr>
+            <w:tcW w:w="2281" w:type="dxa"/>
+            <w:tcBorders>
+              <w:top w:val="single" w:sz="4" w:space="0" w:color="00000A"/>
+              <w:left w:val="single" w:sz="4" w:space="0" w:color="00000A"/>
+              <w:bottom w:val="single" w:sz="4" w:space="0" w:color="00000A"/>
+              <w:right w:val="single" w:sz="4" w:space="0" w:color="00000A"/>
+            </w:tcBorders>
+            <w:shd w:val="clear" w:color="auto" w:fill="auto"/>
+          </w:tcPr>
+          <w:p>
+            <w:pPr>
+              <w:jc w:val="center"/>
+              <w:rPr>
+                <w:rFonts w:ascii="Calibri" w:eastAsiaTheme="minorEastAsia" w:hAnsi="Calibri" w:cs="Calibri"/>
+                <w:sz w:val="23"/>
+                <w:szCs w:val="23"/>
+              </w:rPr>
+            </w:pPr>
+            <w:r>
+              <w:rPr>
+                <w:rFonts w:ascii="Calibri" w:eastAsiaTheme="minorEastAsia" w:hAnsi="Calibri" w:cs="Calibri"/>
+                <w:sz w:val="23"/>
+                <w:szCs w:val="23"/>
+              </w:rPr>
+              <w:t>Andrew Christiano</w:t>
+            </w:r>
+          </w:p>
+        </w:tc>
+        <w:tc>
+          <w:tcPr>
+            <w:tcW w:w="2006" w:type="dxa"/>
+            <w:tcBorders>
+              <w:top w:val="single" w:sz="4" w:space="0" w:color="00000A"/>
+              <w:left w:val="single" w:sz="4" w:space="0" w:color="00000A"/>
+              <w:bottom w:val="single" w:sz="4" w:space="0" w:color="00000A"/>
+              <w:right w:val="single" w:sz="4" w:space="0" w:color="00000A"/>
+            </w:tcBorders>
+          </w:tcPr>
+          <w:p>
+            <w:pPr>
+              <w:jc w:val="center"/>
+              <w:rPr>
+                <w:rFonts w:ascii="Calibri" w:eastAsiaTheme="minorEastAsia" w:hAnsi="Calibri" w:cs="Calibri"/>
+                <w:sz w:val="23"/>
+                <w:szCs w:val="23"/>
+              </w:rPr>
+            </w:pPr>
+            <w:r>
+              <w:rPr>
+                <w:rFonts w:ascii="Calibri" w:eastAsiaTheme="minorEastAsia" w:hAnsi="Calibri" w:cs="Calibri"/>
+                <w:sz w:val="23"/>
+                <w:szCs w:val="23"/>
+              </w:rPr>
+              <w:t>Revisions</w:t>
+            </w:r>
+          </w:p>
+        </w:tc>
+        <w:tc>
+          <w:tcPr>
+            <w:tcW w:w="2756" w:type="dxa"/>
+            <w:tcBorders>
+              <w:top w:val="single" w:sz="4" w:space="0" w:color="00000A"/>
+              <w:left w:val="single" w:sz="4" w:space="0" w:color="00000A"/>
+              <w:bottom w:val="single" w:sz="4" w:space="0" w:color="00000A"/>
+              <w:right w:val="single" w:sz="4" w:space="0" w:color="00000A"/>
+            </w:tcBorders>
+            <w:shd w:val="clear" w:color="auto" w:fill="auto"/>
+          </w:tcPr>
+          <w:p>
+            <w:pPr>
+              <w:jc w:val="center"/>
+              <w:rPr>
+                <w:rFonts w:ascii="Calibri" w:eastAsiaTheme="minorEastAsia" w:hAnsi="Calibri" w:cs="Calibri"/>
+                <w:sz w:val="23"/>
+                <w:szCs w:val="23"/>
+              </w:rPr>
+            </w:pPr>
+            <w:r>
+              <w:rPr>
+                <w:rFonts w:ascii="Calibri" w:eastAsiaTheme="minorEastAsia" w:hAnsi="Calibri" w:cs="Calibri"/>
+                <w:sz w:val="23"/>
+                <w:szCs w:val="23"/>
+              </w:rPr>
+              <w:t>ajchristiano91@gmail.com</w:t>
             </w:r>
           </w:p>
         </w:tc>
@@ -585,6 +712,8 @@
           <w:bCs/>
         </w:rPr>
       </w:pPr>
+      <w:bookmarkStart w:id="0" w:name="_GoBack"/>
+      <w:bookmarkEnd w:id="0"/>
       <w:r>
         <w:br w:type="page"/>
       </w:r>
@@ -633,13 +762,7 @@
         </w:rPr>
       </w:pPr>
       <w:r>
-        <w:t>This document describes the project requirements for a software solution that tracks new stories and provides a rating of</w:t>
-      </w:r>
-      <w:r>
-        <w:t xml:space="preserve"> trustworthiness of the reporting.  The Trusted News Code (TNC) software will search the web for news organizations to identify and analyze original news articles, count the number of times an article is referenced on the web, and provide a list of article</w:t>
-      </w:r>
-      <w:r>
-        <w:t xml:space="preserve">s in decreasing order of trustworthiness.  </w:t>
+        <w:t xml:space="preserve">This document describes the project requirements for a software solution that tracks new stories and provides a rating of trustworthiness of the reporting.  The Trusted News Code (TNC) software will search the web for news organizations to identify and analyze original news articles, count the number of times an article is referenced on the web, and provide a list of articles in decreasing order of trustworthiness.  </w:t>
       </w:r>
       <w:r>
         <w:rPr>
@@ -860,10 +983,7 @@
               <w:pStyle w:val="TableContents"/>
             </w:pPr>
             <w:r>
-              <w:t xml:space="preserve">The system shall analyze the text of the article </w:t>
-            </w:r>
-            <w:r>
-              <w:t>for correctness</w:t>
+              <w:t>The system shall analyze the text of the article for correctness</w:t>
             </w:r>
           </w:p>
         </w:tc>
@@ -1024,6 +1144,49 @@
             </w:pPr>
             <w:r>
               <w:t xml:space="preserve">The system shall NOT evaluate verbatim articles from different news organizations.  </w:t>
+            </w:r>
+          </w:p>
+        </w:tc>
+      </w:tr>
+      <w:tr>
+        <w:tc>
+          <w:tcPr>
+            <w:tcW w:w="2700" w:type="dxa"/>
+            <w:tcBorders>
+              <w:top w:val="single" w:sz="2" w:space="0" w:color="000000"/>
+              <w:left w:val="single" w:sz="2" w:space="0" w:color="000000"/>
+              <w:bottom w:val="single" w:sz="2" w:space="0" w:color="000000"/>
+              <w:right w:val="single" w:sz="2" w:space="0" w:color="000000"/>
+            </w:tcBorders>
+            <w:shd w:val="clear" w:color="auto" w:fill="auto"/>
+          </w:tcPr>
+          <w:p>
+            <w:pPr>
+              <w:pStyle w:val="TableContents"/>
+              <w:jc w:val="center"/>
+            </w:pPr>
+            <w:r>
+              <w:t>8</w:t>
+            </w:r>
+          </w:p>
+        </w:tc>
+        <w:tc>
+          <w:tcPr>
+            <w:tcW w:w="7272" w:type="dxa"/>
+            <w:tcBorders>
+              <w:top w:val="single" w:sz="2" w:space="0" w:color="000000"/>
+              <w:left w:val="single" w:sz="2" w:space="0" w:color="000000"/>
+              <w:bottom w:val="single" w:sz="2" w:space="0" w:color="000000"/>
+              <w:right w:val="single" w:sz="2" w:space="0" w:color="000000"/>
+            </w:tcBorders>
+            <w:shd w:val="clear" w:color="auto" w:fill="auto"/>
+          </w:tcPr>
+          <w:p>
+            <w:pPr>
+              <w:pStyle w:val="TableContents"/>
+            </w:pPr>
+            <w:r>
+              <w:t xml:space="preserve">The system shall present an appropriate error message to the user when the program performs in a way other than expected  </w:t>
             </w:r>
           </w:p>
         </w:tc>

</xml_diff>